<commit_message>
⚙️ Auto-génération des classes
</commit_message>
<xml_diff>
--- a/csv_parser/out/RC-RI/RC-RI.schema.docx
+++ b/csv_parser/out/RC-RI/RC-RI.schema.docx
@@ -731,7 +731,7 @@
             <w:r>
               <w:t>string</w:t>
               <w:br/>
-              <w:t>(ENUM: SMUR, SIS, AUTRE)</w:t>
+              <w:t>(ENUM: SMUR, SIS)</w:t>
             </w:r>
           </w:p>
         </w:tc>
@@ -1000,6 +1000,66 @@
           <w:p>
             <w:r>
               <w:t xml:space="preserve">Objet qui permet de décrire l'état d'un vecteur mobilisé - sous forme de liste, il permet de décrire l'historique des états connus d'un même vecteur. </w:t>
+            </w:r>
+          </w:p>
+        </w:tc>
+        <w:tc>
+          <w:tcPr>
+            <w:tcW w:type="dxa" w:w="1701"/>
+          </w:tcPr>
+          <w:p>
+            <w:r/>
+          </w:p>
+        </w:tc>
+      </w:tr>
+      <w:tr>
+        <w:tc>
+          <w:tcPr>
+            <w:tcW w:type="dxa" w:w="1701"/>
+          </w:tcPr>
+          <w:p>
+            <w:r>
+              <w:t>position</w:t>
+            </w:r>
+          </w:p>
+        </w:tc>
+        <w:tc>
+          <w:tcPr>
+            <w:tcW w:type="dxa" w:w="1984"/>
+          </w:tcPr>
+          <w:p>
+            <w:r>
+              <w:t>Position du vecteur</w:t>
+            </w:r>
+          </w:p>
+        </w:tc>
+        <w:tc>
+          <w:tcPr>
+            <w:tcW w:type="dxa" w:w="1134"/>
+          </w:tcPr>
+          <w:p>
+            <w:r>
+              <w:t>cf. type position</w:t>
+            </w:r>
+          </w:p>
+        </w:tc>
+        <w:tc>
+          <w:tcPr>
+            <w:tcW w:type="dxa" w:w="1417"/>
+          </w:tcPr>
+          <w:p>
+            <w:r>
+              <w:t>0..1</w:t>
+            </w:r>
+          </w:p>
+        </w:tc>
+        <w:tc>
+          <w:tcPr>
+            <w:tcW w:type="dxa" w:w="4535"/>
+          </w:tcPr>
+          <w:p>
+            <w:r>
+              <w:t>Objet qui permet de transmettre la position du vecteur</w:t>
             </w:r>
           </w:p>
         </w:tc>
@@ -1634,6 +1694,212 @@
         <w:pStyle w:val="Heading1"/>
       </w:pPr>
       <w:r>
+        <w:t>position</w:t>
+      </w:r>
+    </w:p>
+    <w:tbl>
+      <w:tblPr>
+        <w:tblStyle w:val="MediumShading1-Accent1"/>
+        <w:tblW w:type="auto" w:w="0"/>
+        <w:tblLayout w:type="fixed"/>
+        <w:tblLook w:firstColumn="1" w:firstRow="1" w:lastColumn="0" w:lastRow="0" w:noHBand="0" w:noVBand="1" w:val="04A0"/>
+      </w:tblPr>
+      <w:tblGrid>
+        <w:gridCol w:w="2040"/>
+        <w:gridCol w:w="2040"/>
+        <w:gridCol w:w="2040"/>
+        <w:gridCol w:w="2040"/>
+        <w:gridCol w:w="2040"/>
+        <w:gridCol w:w="2040"/>
+      </w:tblGrid>
+      <w:tr>
+        <w:tc>
+          <w:tcPr>
+            <w:tcW w:type="dxa" w:w="1701"/>
+          </w:tcPr>
+          <w:p>
+            <w:r>
+              <w:t>Nom de balise</w:t>
+            </w:r>
+          </w:p>
+        </w:tc>
+        <w:tc>
+          <w:tcPr>
+            <w:tcW w:type="dxa" w:w="1984"/>
+          </w:tcPr>
+          <w:p>
+            <w:r>
+              <w:t>Champ correspondant</w:t>
+            </w:r>
+          </w:p>
+        </w:tc>
+        <w:tc>
+          <w:tcPr>
+            <w:tcW w:type="dxa" w:w="1134"/>
+          </w:tcPr>
+          <w:p>
+            <w:r>
+              <w:t>Format</w:t>
+            </w:r>
+          </w:p>
+        </w:tc>
+        <w:tc>
+          <w:tcPr>
+            <w:tcW w:type="dxa" w:w="1417"/>
+          </w:tcPr>
+          <w:p>
+            <w:r>
+              <w:t>Cardinalité</w:t>
+            </w:r>
+          </w:p>
+        </w:tc>
+        <w:tc>
+          <w:tcPr>
+            <w:tcW w:type="dxa" w:w="4535"/>
+          </w:tcPr>
+          <w:p>
+            <w:r>
+              <w:t>Description</w:t>
+            </w:r>
+          </w:p>
+        </w:tc>
+        <w:tc>
+          <w:tcPr>
+            <w:tcW w:type="dxa" w:w="1701"/>
+          </w:tcPr>
+          <w:p>
+            <w:r>
+              <w:t>Exemple</w:t>
+            </w:r>
+          </w:p>
+        </w:tc>
+      </w:tr>
+      <w:tr>
+        <w:tc>
+          <w:tcPr>
+            <w:tcW w:type="dxa" w:w="1701"/>
+          </w:tcPr>
+          <w:p>
+            <w:r>
+              <w:t>datetime</w:t>
+            </w:r>
+          </w:p>
+        </w:tc>
+        <w:tc>
+          <w:tcPr>
+            <w:tcW w:type="dxa" w:w="1984"/>
+          </w:tcPr>
+          <w:p>
+            <w:r>
+              <w:t>Date/heure de la position</w:t>
+            </w:r>
+          </w:p>
+        </w:tc>
+        <w:tc>
+          <w:tcPr>
+            <w:tcW w:type="dxa" w:w="1134"/>
+          </w:tcPr>
+          <w:p>
+            <w:r>
+              <w:t>datetime</w:t>
+            </w:r>
+          </w:p>
+        </w:tc>
+        <w:tc>
+          <w:tcPr>
+            <w:tcW w:type="dxa" w:w="1417"/>
+          </w:tcPr>
+          <w:p>
+            <w:r>
+              <w:t>1..1</w:t>
+            </w:r>
+          </w:p>
+        </w:tc>
+        <w:tc>
+          <w:tcPr>
+            <w:tcW w:type="dxa" w:w="4535"/>
+          </w:tcPr>
+          <w:p>
+            <w:r>
+              <w:t>A valoriser avec la date et heure associée à la position</w:t>
+            </w:r>
+          </w:p>
+        </w:tc>
+        <w:tc>
+          <w:tcPr>
+            <w:tcW w:type="dxa" w:w="1701"/>
+          </w:tcPr>
+          <w:p>
+            <w:r/>
+          </w:p>
+        </w:tc>
+      </w:tr>
+      <w:tr>
+        <w:tc>
+          <w:tcPr>
+            <w:tcW w:type="dxa" w:w="1701"/>
+          </w:tcPr>
+          <w:p>
+            <w:r>
+              <w:t>coord</w:t>
+            </w:r>
+          </w:p>
+        </w:tc>
+        <w:tc>
+          <w:tcPr>
+            <w:tcW w:type="dxa" w:w="1984"/>
+          </w:tcPr>
+          <w:p>
+            <w:r>
+              <w:t>Coordonnées de la position</w:t>
+            </w:r>
+          </w:p>
+        </w:tc>
+        <w:tc>
+          <w:tcPr>
+            <w:tcW w:type="dxa" w:w="1134"/>
+          </w:tcPr>
+          <w:p>
+            <w:r>
+              <w:t>cf. type coord</w:t>
+            </w:r>
+          </w:p>
+        </w:tc>
+        <w:tc>
+          <w:tcPr>
+            <w:tcW w:type="dxa" w:w="1417"/>
+          </w:tcPr>
+          <w:p>
+            <w:r>
+              <w:t>1..1</w:t>
+            </w:r>
+          </w:p>
+        </w:tc>
+        <w:tc>
+          <w:tcPr>
+            <w:tcW w:type="dxa" w:w="4535"/>
+          </w:tcPr>
+          <w:p>
+            <w:r>
+              <w:t>Objet qui permet de transmettre les coordonnées GPS du vecteur</w:t>
+            </w:r>
+          </w:p>
+        </w:tc>
+        <w:tc>
+          <w:tcPr>
+            <w:tcW w:type="dxa" w:w="1701"/>
+          </w:tcPr>
+          <w:p>
+            <w:r/>
+          </w:p>
+        </w:tc>
+      </w:tr>
+    </w:tbl>
+    <w:p>
+      <w:pPr>
+        <w:pStyle w:val="Heading1"/>
+      </w:pPr>
+      <w:r>
         <w:t>contact</w:t>
       </w:r>
     </w:p>
@@ -1839,6 +2105,212 @@
             <w:r>
               <w:t>+33671830530</w:t>
             </w:r>
+          </w:p>
+        </w:tc>
+      </w:tr>
+    </w:tbl>
+    <w:p>
+      <w:pPr>
+        <w:pStyle w:val="Heading1"/>
+      </w:pPr>
+      <w:r>
+        <w:t>coord</w:t>
+      </w:r>
+    </w:p>
+    <w:tbl>
+      <w:tblPr>
+        <w:tblStyle w:val="MediumShading1-Accent1"/>
+        <w:tblW w:type="auto" w:w="0"/>
+        <w:tblLayout w:type="fixed"/>
+        <w:tblLook w:firstColumn="1" w:firstRow="1" w:lastColumn="0" w:lastRow="0" w:noHBand="0" w:noVBand="1" w:val="04A0"/>
+      </w:tblPr>
+      <w:tblGrid>
+        <w:gridCol w:w="2040"/>
+        <w:gridCol w:w="2040"/>
+        <w:gridCol w:w="2040"/>
+        <w:gridCol w:w="2040"/>
+        <w:gridCol w:w="2040"/>
+        <w:gridCol w:w="2040"/>
+      </w:tblGrid>
+      <w:tr>
+        <w:tc>
+          <w:tcPr>
+            <w:tcW w:type="dxa" w:w="1701"/>
+          </w:tcPr>
+          <w:p>
+            <w:r>
+              <w:t>Nom de balise</w:t>
+            </w:r>
+          </w:p>
+        </w:tc>
+        <w:tc>
+          <w:tcPr>
+            <w:tcW w:type="dxa" w:w="1984"/>
+          </w:tcPr>
+          <w:p>
+            <w:r>
+              <w:t>Champ correspondant</w:t>
+            </w:r>
+          </w:p>
+        </w:tc>
+        <w:tc>
+          <w:tcPr>
+            <w:tcW w:type="dxa" w:w="1134"/>
+          </w:tcPr>
+          <w:p>
+            <w:r>
+              <w:t>Format</w:t>
+            </w:r>
+          </w:p>
+        </w:tc>
+        <w:tc>
+          <w:tcPr>
+            <w:tcW w:type="dxa" w:w="1417"/>
+          </w:tcPr>
+          <w:p>
+            <w:r>
+              <w:t>Cardinalité</w:t>
+            </w:r>
+          </w:p>
+        </w:tc>
+        <w:tc>
+          <w:tcPr>
+            <w:tcW w:type="dxa" w:w="4535"/>
+          </w:tcPr>
+          <w:p>
+            <w:r>
+              <w:t>Description</w:t>
+            </w:r>
+          </w:p>
+        </w:tc>
+        <w:tc>
+          <w:tcPr>
+            <w:tcW w:type="dxa" w:w="1701"/>
+          </w:tcPr>
+          <w:p>
+            <w:r>
+              <w:t>Exemple</w:t>
+            </w:r>
+          </w:p>
+        </w:tc>
+      </w:tr>
+      <w:tr>
+        <w:tc>
+          <w:tcPr>
+            <w:tcW w:type="dxa" w:w="1701"/>
+          </w:tcPr>
+          <w:p>
+            <w:r>
+              <w:t>lat</w:t>
+            </w:r>
+          </w:p>
+        </w:tc>
+        <w:tc>
+          <w:tcPr>
+            <w:tcW w:type="dxa" w:w="1984"/>
+          </w:tcPr>
+          <w:p>
+            <w:r>
+              <w:t>Latitude</w:t>
+            </w:r>
+          </w:p>
+        </w:tc>
+        <w:tc>
+          <w:tcPr>
+            <w:tcW w:type="dxa" w:w="1134"/>
+          </w:tcPr>
+          <w:p>
+            <w:r>
+              <w:t>number</w:t>
+            </w:r>
+          </w:p>
+        </w:tc>
+        <w:tc>
+          <w:tcPr>
+            <w:tcW w:type="dxa" w:w="1417"/>
+          </w:tcPr>
+          <w:p>
+            <w:r>
+              <w:t>1..1</w:t>
+            </w:r>
+          </w:p>
+        </w:tc>
+        <w:tc>
+          <w:tcPr>
+            <w:tcW w:type="dxa" w:w="4535"/>
+          </w:tcPr>
+          <w:p>
+            <w:r>
+              <w:t>A valoriser avec la latitude de la position</w:t>
+            </w:r>
+          </w:p>
+        </w:tc>
+        <w:tc>
+          <w:tcPr>
+            <w:tcW w:type="dxa" w:w="1701"/>
+          </w:tcPr>
+          <w:p>
+            <w:r/>
+          </w:p>
+        </w:tc>
+      </w:tr>
+      <w:tr>
+        <w:tc>
+          <w:tcPr>
+            <w:tcW w:type="dxa" w:w="1701"/>
+          </w:tcPr>
+          <w:p>
+            <w:r>
+              <w:t>lon</w:t>
+            </w:r>
+          </w:p>
+        </w:tc>
+        <w:tc>
+          <w:tcPr>
+            <w:tcW w:type="dxa" w:w="1984"/>
+          </w:tcPr>
+          <w:p>
+            <w:r>
+              <w:t>Longitude</w:t>
+            </w:r>
+          </w:p>
+        </w:tc>
+        <w:tc>
+          <w:tcPr>
+            <w:tcW w:type="dxa" w:w="1134"/>
+          </w:tcPr>
+          <w:p>
+            <w:r>
+              <w:t>number</w:t>
+            </w:r>
+          </w:p>
+        </w:tc>
+        <w:tc>
+          <w:tcPr>
+            <w:tcW w:type="dxa" w:w="1417"/>
+          </w:tcPr>
+          <w:p>
+            <w:r>
+              <w:t>1..1</w:t>
+            </w:r>
+          </w:p>
+        </w:tc>
+        <w:tc>
+          <w:tcPr>
+            <w:tcW w:type="dxa" w:w="4535"/>
+          </w:tcPr>
+          <w:p>
+            <w:r>
+              <w:t>A valoriser avec la longitude de la position</w:t>
+            </w:r>
+          </w:p>
+        </w:tc>
+        <w:tc>
+          <w:tcPr>
+            <w:tcW w:type="dxa" w:w="1701"/>
+          </w:tcPr>
+          <w:p>
+            <w:r/>
           </w:p>
         </w:tc>
       </w:tr>

</xml_diff>